<commit_message>
Making changes to the FBA report
</commit_message>
<xml_diff>
--- a/ProjectReport.docx
+++ b/ProjectReport.docx
@@ -33,151 +33,74 @@
         </m:d>
       </m:oMath>
       <w:r>
-        <w:t xml:space="preserve"> is quite crucial in mounting a successful frog boiling attack.</w:t>
+        <w:t xml:space="preserve"> is quite crucial in mounting a successful frog boiling attack. The idea behind the attack is to pass off forged banknotes as authentic, so, we should try to get the classifier to determine as many forged notes in the test data set as possible, as authentic. For this reason, </w:t>
       </w:r>
       <w:r>
-        <w:t xml:space="preserve"> To understand the experiment correctly, let us visualize the dataset as broken down into</w:t>
-      </w:r>
-      <w:r>
-        <w:t xml:space="preserve"> four categories: </w:t>
-      </w:r>
-    </w:p>
-    <w:p>
-      <w:pPr>
-        <w:pStyle w:val="ListParagraph"/>
-        <w:numPr>
-          <w:ilvl w:val="0"/>
-          <w:numId w:val="1"/>
-        </w:numPr>
-      </w:pPr>
-      <w:r>
-        <w:t>Training Authentic (</w:t>
+        <w:t>for the remainder of this paper, when we refer to the authentic data set (</w:t>
       </w:r>
       <w:proofErr w:type="spellStart"/>
       <w:r>
-        <w:t>TrA</w:t>
+        <w:t>A</w:t>
+      </w:r>
+      <w:r>
+        <w:rPr>
+          <w:vertAlign w:val="subscript"/>
+        </w:rPr>
+        <w:t>data</w:t>
       </w:r>
       <w:proofErr w:type="spellEnd"/>
       <w:r>
-        <w:t>) – Data points in the training set that are from authentic banknotes.</w:t>
-      </w:r>
-    </w:p>
-    <w:p>
-      <w:pPr>
-        <w:pStyle w:val="ListParagraph"/>
-        <w:numPr>
-          <w:ilvl w:val="0"/>
-          <w:numId w:val="1"/>
-        </w:numPr>
-      </w:pPr>
-      <w:r>
-        <w:t>Training Forged (</w:t>
+        <w:t>), it refers to the records in the training set that were classified as authentic, and when we refer to the forged data set (</w:t>
       </w:r>
       <w:proofErr w:type="spellStart"/>
       <w:r>
-        <w:t>TrF</w:t>
+        <w:t>F</w:t>
+      </w:r>
+      <w:r>
+        <w:rPr>
+          <w:vertAlign w:val="subscript"/>
+        </w:rPr>
+        <w:t>data</w:t>
       </w:r>
       <w:proofErr w:type="spellEnd"/>
       <w:r>
-        <w:t>) – Data points in the training set that are from forged banknotes.</w:t>
-      </w:r>
-    </w:p>
-    <w:p>
-      <w:pPr>
-        <w:pStyle w:val="ListParagraph"/>
-        <w:numPr>
-          <w:ilvl w:val="0"/>
-          <w:numId w:val="1"/>
-        </w:numPr>
-      </w:pPr>
-      <w:r>
-        <w:t>Test Authentic (</w:t>
-      </w:r>
-      <w:proofErr w:type="spellStart"/>
-      <w:r>
-        <w:t>TeA</w:t>
-      </w:r>
-      <w:proofErr w:type="spellEnd"/>
-      <w:r>
-        <w:t>) – Data points in the test set that are from authentic banknotes.</w:t>
-      </w:r>
-    </w:p>
-    <w:p>
-      <w:pPr>
-        <w:pStyle w:val="ListParagraph"/>
-        <w:numPr>
-          <w:ilvl w:val="0"/>
-          <w:numId w:val="1"/>
-        </w:numPr>
-      </w:pPr>
-      <w:r>
-        <w:t>Test Forged (</w:t>
-      </w:r>
-      <w:proofErr w:type="spellStart"/>
-      <w:r>
-        <w:t>TeF</w:t>
-      </w:r>
-      <w:proofErr w:type="spellEnd"/>
-      <w:r>
-        <w:t>) – Data points in the test set that are from forged banknotes.</w:t>
+        <w:t>), it refers to the records in the test set that were classified as forged.</w:t>
       </w:r>
     </w:p>
     <w:p>
       <w:r>
-        <w:t xml:space="preserve">The idea behind the attack is to pass off forged banknotes as authentic, so, we should try to get the classifier to determine as many forged notes in the test data set as possible, as authentic. For this reason, we won’t concern ourselves anymore with data sets </w:t>
+        <w:t xml:space="preserve">In each iteration, we start off by calculating the mean (centroid) of all values in </w:t>
       </w:r>
       <w:proofErr w:type="spellStart"/>
       <w:r>
-        <w:t>TrF</w:t>
+        <w:t>F</w:t>
+      </w:r>
+      <w:r>
+        <w:rPr>
+          <w:vertAlign w:val="subscript"/>
+        </w:rPr>
+        <w:t>data</w:t>
       </w:r>
       <w:proofErr w:type="spellEnd"/>
       <w:r>
-        <w:t xml:space="preserve"> &amp; </w:t>
+        <w:t xml:space="preserve">, and find the point in </w:t>
       </w:r>
       <w:proofErr w:type="spellStart"/>
       <w:r>
-        <w:t>TeA</w:t>
+        <w:t>A</w:t>
+      </w:r>
+      <w:r>
+        <w:rPr>
+          <w:vertAlign w:val="subscript"/>
+        </w:rPr>
+        <w:t>data</w:t>
       </w:r>
       <w:proofErr w:type="spellEnd"/>
       <w:r>
-        <w:t xml:space="preserve">, and will be primarily focused on </w:t>
+        <w:t xml:space="preserve"> </w:t>
       </w:r>
-      <w:proofErr w:type="spellStart"/>
       <w:r>
-        <w:t>TrA</w:t>
-      </w:r>
-      <w:proofErr w:type="spellEnd"/>
-      <w:r>
-        <w:t xml:space="preserve"> &amp; </w:t>
-      </w:r>
-      <w:proofErr w:type="spellStart"/>
-      <w:r>
-        <w:t>TeF</w:t>
-      </w:r>
-      <w:proofErr w:type="spellEnd"/>
-      <w:r>
-        <w:t>.</w:t>
-      </w:r>
-    </w:p>
-    <w:p>
-      <w:r>
-        <w:t xml:space="preserve">In each iteration, we start off by calculating the mean (centroid) of all values in the </w:t>
-      </w:r>
-      <w:proofErr w:type="spellStart"/>
-      <w:r>
-        <w:t>TeF</w:t>
-      </w:r>
-      <w:proofErr w:type="spellEnd"/>
-      <w:r>
-        <w:t xml:space="preserve"> dataset, and find the point in the </w:t>
-      </w:r>
-      <w:proofErr w:type="spellStart"/>
-      <w:r>
-        <w:t>TrA</w:t>
-      </w:r>
-      <w:proofErr w:type="spellEnd"/>
-      <w:r>
-        <w:t xml:space="preserve"> data set that’s closest to the centroid, let’s call it CAD (closest authentic data point). We then generate a new fake data point (FDP) by adding a tiny incremental value to the CAD. This incremental value is given by the formula</w:t>
+        <w:t>that’s closest to the centroid, let’s call it CAD (closest authentic data point). We then generate a new fake data point (FDP) by adding a tiny incremental value to the CAD. This incremental value is given by the formula</w:t>
       </w:r>
     </w:p>
     <w:p>
@@ -209,7 +132,14 @@
         <w:rPr>
           <w:u w:val="single"/>
         </w:rPr>
-        <w:t>TeF</w:t>
+        <w:t>F</w:t>
+      </w:r>
+      <w:r>
+        <w:rPr>
+          <w:u w:val="single"/>
+          <w:vertAlign w:val="subscript"/>
+        </w:rPr>
+        <w:t>data</w:t>
       </w:r>
       <w:proofErr w:type="spellEnd"/>
     </w:p>
@@ -233,24 +163,21 @@
     </w:p>
     <w:p>
       <w:r>
-        <w:t xml:space="preserve">We then add this new FDP back into the </w:t>
+        <w:t xml:space="preserve">We then add this new FDP back into </w:t>
       </w:r>
       <w:proofErr w:type="spellStart"/>
       <w:r>
-        <w:t>TrA</w:t>
+        <w:t>A</w:t>
+      </w:r>
+      <w:r>
+        <w:rPr>
+          <w:vertAlign w:val="subscript"/>
+        </w:rPr>
+        <w:t>data</w:t>
       </w:r>
       <w:proofErr w:type="spellEnd"/>
       <w:r>
-        <w:t xml:space="preserve"> data set, manually assign it a classification of authentic, refit the model, and predict the classification of the FDP. If the classification is </w:t>
-      </w:r>
-      <w:r>
-        <w:t>forged</w:t>
-      </w:r>
-      <w:r>
-        <w:t xml:space="preserve">, </w:t>
-      </w:r>
-      <w:r>
-        <w:t>we stop right there (as our attack is compromised). If the classification is authentic, we proceed to the next iteration.</w:t>
+        <w:t>, manually assign it a classification of authentic, refit the model, and predict the classification of the FDP. If the classification is forged, we stop right there (as our attack is compromised). If the classification is authentic, we proceed to the next iteration.</w:t>
       </w:r>
     </w:p>
     <w:p>
@@ -263,10 +190,7 @@
       </w:r>
       <w:proofErr w:type="gramEnd"/>
       <w:r>
-        <w:t xml:space="preserve"> successfully ‘attack’ the system into incorrectly predicting a forged banknote as authentic.</w:t>
-      </w:r>
-      <w:r>
-        <w:t xml:space="preserve"> We ran the algorithm against five different classifiers, and some of them displayed a stronger aversion to false detection than the others, but with enough iterations, we </w:t>
+        <w:t xml:space="preserve"> successfully ‘attack’ the system into incorrectly predicting a forged banknote as authentic. We ran the algorithm against five different classifiers, and some of them displayed a stronger aversion to false detection than the others, but with enough iterations, we </w:t>
       </w:r>
       <w:proofErr w:type="gramStart"/>
       <w:r>
@@ -274,24 +198,22 @@
       </w:r>
       <w:proofErr w:type="gramEnd"/>
       <w:r>
-        <w:t xml:space="preserve"> crack them all eventually. The table</w:t>
+        <w:t xml:space="preserve"> crack them all eventually</w:t>
       </w:r>
       <w:r>
-        <w:t>s</w:t>
+        <w:t xml:space="preserve"> (with the exception of the Random Forest classifier)</w:t>
       </w:r>
       <w:r>
-        <w:t xml:space="preserve"> below detail the results, with the highlighted row indicating where we saw a drop in </w:t>
-      </w:r>
-      <w:r>
-        <w:t xml:space="preserve">the </w:t>
-      </w:r>
-      <w:r>
-        <w:t>accuracy.</w:t>
-      </w:r>
-      <w:r>
-        <w:br/>
+        <w:t>. The tables below detail the results, with the highlighted row indicating where we saw a drop in the accuracy.</w:t>
       </w:r>
     </w:p>
+    <w:p/>
+    <w:p/>
+    <w:p>
+      <w:bookmarkStart w:id="0" w:name="_GoBack"/>
+      <w:bookmarkEnd w:id="0"/>
+    </w:p>
+    <w:p/>
     <w:tbl>
       <w:tblPr>
         <w:tblW w:w="8548" w:type="dxa"/>
@@ -338,13 +260,6 @@
                 <w:color w:val="000000"/>
               </w:rPr>
             </w:pPr>
-            <w:r>
-              <w:rPr>
-                <w:rFonts w:ascii="Calibri" w:eastAsia="Times New Roman" w:hAnsi="Calibri" w:cs="Calibri"/>
-                <w:color w:val="000000"/>
-              </w:rPr>
-              <w:t>Classifier</w:t>
-            </w:r>
           </w:p>
         </w:tc>
         <w:tc>
@@ -9009,23 +8924,35 @@
         </w:numPr>
       </w:pPr>
       <w:r>
-        <w:t xml:space="preserve">With the Neural Network and the KNN classifiers, since we drifted the </w:t>
+        <w:t xml:space="preserve">With the Neural Network and the KNN classifiers, since we drifted </w:t>
       </w:r>
       <w:proofErr w:type="spellStart"/>
       <w:r>
-        <w:t>TrA</w:t>
+        <w:t>A</w:t>
+      </w:r>
+      <w:r>
+        <w:rPr>
+          <w:vertAlign w:val="subscript"/>
+        </w:rPr>
+        <w:t>data</w:t>
       </w:r>
       <w:proofErr w:type="spellEnd"/>
       <w:r>
-        <w:t xml:space="preserve"> dataset towards the mean of the </w:t>
+        <w:t xml:space="preserve"> towards the mean of </w:t>
       </w:r>
       <w:proofErr w:type="spellStart"/>
       <w:r>
-        <w:t>TeF</w:t>
+        <w:t>F</w:t>
+      </w:r>
+      <w:r>
+        <w:rPr>
+          <w:vertAlign w:val="subscript"/>
+        </w:rPr>
+        <w:t>data</w:t>
       </w:r>
       <w:proofErr w:type="spellEnd"/>
       <w:r>
-        <w:t xml:space="preserve"> dataset, post the attack, it was only the data point closest to the mean that was classified as authentic. For the attack to succeed on several data points, we need to run it multiple times, once each towards the forged </w:t>
+        <w:t xml:space="preserve">, post the attack, it was only the data point closest to the mean that was classified as authentic. For the attack to succeed on several data points, we need to run it multiple times, once each towards the forged </w:t>
       </w:r>
       <w:proofErr w:type="spellStart"/>
       <w:r>
@@ -9061,15 +8988,24 @@
       </w:r>
       <w:proofErr w:type="gramEnd"/>
       <w:r>
-        <w:t xml:space="preserve"> classify more of the </w:t>
+        <w:t xml:space="preserve"> classify more of </w:t>
       </w:r>
       <w:proofErr w:type="spellStart"/>
       <w:r>
-        <w:t>TeF</w:t>
+        <w:t>F</w:t>
+      </w:r>
+      <w:r>
+        <w:rPr>
+          <w:vertAlign w:val="subscript"/>
+        </w:rPr>
+        <w:t>data</w:t>
       </w:r>
       <w:proofErr w:type="spellEnd"/>
       <w:r>
-        <w:t xml:space="preserve"> dataset as authentic. </w:t>
+        <w:t xml:space="preserve"> </w:t>
+      </w:r>
+      <w:r>
+        <w:t xml:space="preserve">as authentic. </w:t>
       </w:r>
     </w:p>
     <w:p>
@@ -9111,11 +9047,17 @@
       </w:r>
       <w:proofErr w:type="spellStart"/>
       <w:r>
-        <w:t>TrA</w:t>
+        <w:t>A</w:t>
+      </w:r>
+      <w:r>
+        <w:rPr>
+          <w:vertAlign w:val="subscript"/>
+        </w:rPr>
+        <w:t>data</w:t>
       </w:r>
       <w:proofErr w:type="spellEnd"/>
       <w:r>
-        <w:t xml:space="preserve"> data set is 1097. For classifiers like KNN</w:t>
+        <w:t xml:space="preserve"> is 1097. For classifiers like KNN</w:t>
       </w:r>
       <w:r>
         <w:t xml:space="preserve"> (</w:t>
@@ -9137,7 +9079,13 @@
       </w:r>
       <w:proofErr w:type="spellStart"/>
       <w:r>
-        <w:t>TrA</w:t>
+        <w:t>A</w:t>
+      </w:r>
+      <w:r>
+        <w:rPr>
+          <w:vertAlign w:val="subscript"/>
+        </w:rPr>
+        <w:t>data</w:t>
       </w:r>
       <w:proofErr w:type="spellEnd"/>
       <w:r>
@@ -9168,31 +9116,88 @@
       </w:r>
       <w:proofErr w:type="spellStart"/>
       <w:r>
-        <w:t>TrA</w:t>
+        <w:t>A</w:t>
+      </w:r>
+      <w:r>
+        <w:rPr>
+          <w:vertAlign w:val="subscript"/>
+        </w:rPr>
+        <w:t>data</w:t>
       </w:r>
       <w:proofErr w:type="spellEnd"/>
       <w:r>
-        <w:t xml:space="preserve"> dataset, rather than choosing the point closest to the </w:t>
+        <w:t xml:space="preserve">, rather than choosing the point closest to the </w:t>
       </w:r>
       <w:proofErr w:type="spellStart"/>
       <w:r>
-        <w:t>TeF</w:t>
+        <w:t>F</w:t>
+      </w:r>
+      <w:r>
+        <w:rPr>
+          <w:vertAlign w:val="subscript"/>
+        </w:rPr>
+        <w:t>data</w:t>
       </w:r>
       <w:proofErr w:type="spellEnd"/>
       <w:r>
-        <w:t xml:space="preserve"> dataset, but it required significantly higher number of iterations (20x) to achieve the same result.</w:t>
+        <w:t>, but it required significantly higher number of iterations (20x) to achieve the same result.</w:t>
       </w:r>
     </w:p>
     <w:p/>
     <w:p/>
     <w:p/>
+    <w:p>
+      <w:r>
+        <w:t>Abstract changes:</w:t>
+      </w:r>
+    </w:p>
+    <w:p>
+      <w:r>
+        <w:t xml:space="preserve">We conclude by investigating potential vulnerabilities an online machine learning system can encounter, </w:t>
+      </w:r>
+      <w:r>
+        <w:t>specifically</w:t>
+      </w:r>
+      <w:r>
+        <w:t xml:space="preserve"> the Frog Boiling Attack. We outline a potential implementation of this type of penetration attack</w:t>
+      </w:r>
+      <w:r>
+        <w:t>.</w:t>
+      </w:r>
+      <w:r>
+        <w:t xml:space="preserve"> </w:t>
+      </w:r>
+      <w:r>
+        <w:t xml:space="preserve">In our experiments, depending on the classifier that was chosen, we </w:t>
+      </w:r>
+      <w:proofErr w:type="gramStart"/>
+      <w:r>
+        <w:t>were able to</w:t>
+      </w:r>
+      <w:proofErr w:type="gramEnd"/>
+      <w:r>
+        <w:t xml:space="preserve"> get the system to successfully </w:t>
+      </w:r>
+      <w:proofErr w:type="spellStart"/>
+      <w:r>
+        <w:t>mis</w:t>
+      </w:r>
+      <w:proofErr w:type="spellEnd"/>
+      <w:r>
+        <w:t>-predict a forged data point as authentic in as few as 50 iterations. The complexity of the classifier didn’t offer better protection against the attack. We saw that the simple k-Nearest-Neighbor performed better than the Support Vector Machine &amp; Gaussian models.</w:t>
+      </w:r>
+    </w:p>
+    <w:p>
+      <w:r>
+        <w:t xml:space="preserve">We also </w:t>
+      </w:r>
+      <w:r>
+        <w:t>highlight various potential countermeasures to mitigate its negative impact on a machine learning system in production.</w:t>
+      </w:r>
+    </w:p>
     <w:p/>
     <w:p/>
     <w:p/>
-    <w:p>
-      <w:bookmarkStart w:id="0" w:name="_GoBack"/>
-      <w:bookmarkEnd w:id="0"/>
-    </w:p>
     <w:sectPr>
       <w:pgSz w:w="12240" w:h="15840"/>
       <w:pgMar w:top="1440" w:right="1440" w:bottom="1440" w:left="1440" w:header="720" w:footer="720" w:gutter="0"/>

</xml_diff>

<commit_message>
Final changes to FBA report
</commit_message>
<xml_diff>
--- a/ProjectReport.docx
+++ b/ProjectReport.docx
@@ -33,10 +33,7 @@
         </m:d>
       </m:oMath>
       <w:r>
-        <w:t xml:space="preserve"> is quite crucial in mounting a successful frog boiling attack. The idea behind the attack is to pass off forged banknotes as authentic, so, we should try to get the classifier to determine as many forged notes in the test data set as possible, as authentic. For this reason, </w:t>
-      </w:r>
-      <w:r>
-        <w:t>for the remainder of this paper, when we refer to the authentic data set (</w:t>
+        <w:t xml:space="preserve"> is quite crucial in mounting a successful frog boiling attack. The idea behind the attack is to pass off forged banknotes as authentic, so, we should try to get the classifier to determine as many forged notes in the test data set as possible, as authentic. For this reason, for the remainder of this paper, when we refer to the authentic data set (</w:t>
       </w:r>
       <w:proofErr w:type="spellStart"/>
       <w:r>
@@ -97,10 +94,7 @@
       </w:r>
       <w:proofErr w:type="spellEnd"/>
       <w:r>
-        <w:t xml:space="preserve"> </w:t>
-      </w:r>
-      <w:r>
-        <w:t>that’s closest to the centroid, let’s call it CAD (closest authentic data point). We then generate a new fake data point (FDP) by adding a tiny incremental value to the CAD. This incremental value is given by the formula</w:t>
+        <w:t xml:space="preserve"> that’s closest to the centroid, let’s call it CAD (closest authentic data point). We then generate a new fake data point (FDP) by adding a tiny incremental value to the CAD. This incremental value is given by the formula</w:t>
       </w:r>
     </w:p>
     <w:p>
@@ -198,21 +192,12 @@
       </w:r>
       <w:proofErr w:type="gramEnd"/>
       <w:r>
-        <w:t xml:space="preserve"> crack them all eventually</w:t>
-      </w:r>
-      <w:r>
-        <w:t xml:space="preserve"> (with the exception of the Random Forest classifier)</w:t>
-      </w:r>
-      <w:r>
-        <w:t>. The tables below detail the results, with the highlighted row indicating where we saw a drop in the accuracy.</w:t>
+        <w:t xml:space="preserve"> crack them all eventually (with the exception of the Random Forest classifier). The tables below detail the results, with the highlighted row indicating where we saw a drop in the accuracy.</w:t>
       </w:r>
     </w:p>
     <w:p/>
     <w:p/>
-    <w:p>
-      <w:bookmarkStart w:id="0" w:name="_GoBack"/>
-      <w:bookmarkEnd w:id="0"/>
-    </w:p>
+    <w:p/>
     <w:p/>
     <w:tbl>
       <w:tblPr>
@@ -283,12 +268,16 @@
               <w:jc w:val="center"/>
               <w:rPr>
                 <w:rFonts w:ascii="Calibri" w:eastAsia="Times New Roman" w:hAnsi="Calibri" w:cs="Calibri"/>
-                <w:color w:val="000000"/>
-              </w:rPr>
-            </w:pPr>
-            <w:r>
-              <w:rPr>
-                <w:rFonts w:ascii="Calibri" w:eastAsia="Times New Roman" w:hAnsi="Calibri" w:cs="Calibri"/>
+                <w:b/>
+                <w:bCs/>
+                <w:color w:val="000000"/>
+              </w:rPr>
+            </w:pPr>
+            <w:r>
+              <w:rPr>
+                <w:rFonts w:ascii="Calibri" w:eastAsia="Times New Roman" w:hAnsi="Calibri" w:cs="Calibri"/>
+                <w:b/>
+                <w:bCs/>
                 <w:color w:val="000000"/>
               </w:rPr>
               <w:t>Random Forest</w:t>
@@ -344,12 +333,16 @@
               <w:jc w:val="center"/>
               <w:rPr>
                 <w:rFonts w:ascii="Calibri" w:eastAsia="Times New Roman" w:hAnsi="Calibri" w:cs="Calibri"/>
-                <w:color w:val="000000"/>
-              </w:rPr>
-            </w:pPr>
-            <w:r>
-              <w:rPr>
-                <w:rFonts w:ascii="Calibri" w:eastAsia="Times New Roman" w:hAnsi="Calibri" w:cs="Calibri"/>
+                <w:b/>
+                <w:bCs/>
+                <w:color w:val="000000"/>
+              </w:rPr>
+            </w:pPr>
+            <w:r>
+              <w:rPr>
+                <w:rFonts w:ascii="Calibri" w:eastAsia="Times New Roman" w:hAnsi="Calibri" w:cs="Calibri"/>
+                <w:b/>
+                <w:bCs/>
                 <w:color w:val="000000"/>
               </w:rPr>
               <w:t>Training Set</w:t>
@@ -377,12 +370,16 @@
               <w:jc w:val="center"/>
               <w:rPr>
                 <w:rFonts w:ascii="Calibri" w:eastAsia="Times New Roman" w:hAnsi="Calibri" w:cs="Calibri"/>
-                <w:color w:val="000000"/>
-              </w:rPr>
-            </w:pPr>
-            <w:r>
-              <w:rPr>
-                <w:rFonts w:ascii="Calibri" w:eastAsia="Times New Roman" w:hAnsi="Calibri" w:cs="Calibri"/>
+                <w:b/>
+                <w:bCs/>
+                <w:color w:val="000000"/>
+              </w:rPr>
+            </w:pPr>
+            <w:r>
+              <w:rPr>
+                <w:rFonts w:ascii="Calibri" w:eastAsia="Times New Roman" w:hAnsi="Calibri" w:cs="Calibri"/>
+                <w:b/>
+                <w:bCs/>
                 <w:color w:val="000000"/>
               </w:rPr>
               <w:t>Test Set</w:t>
@@ -629,12 +626,16 @@
               <w:spacing w:after="0" w:line="240" w:lineRule="auto"/>
               <w:rPr>
                 <w:rFonts w:ascii="Calibri" w:eastAsia="Times New Roman" w:hAnsi="Calibri" w:cs="Calibri"/>
-                <w:color w:val="000000"/>
-              </w:rPr>
-            </w:pPr>
-            <w:r>
-              <w:rPr>
-                <w:rFonts w:ascii="Calibri" w:eastAsia="Times New Roman" w:hAnsi="Calibri" w:cs="Calibri"/>
+                <w:b/>
+                <w:bCs/>
+                <w:color w:val="000000"/>
+              </w:rPr>
+            </w:pPr>
+            <w:r>
+              <w:rPr>
+                <w:rFonts w:ascii="Calibri" w:eastAsia="Times New Roman" w:hAnsi="Calibri" w:cs="Calibri"/>
+                <w:b/>
+                <w:bCs/>
                 <w:color w:val="000000"/>
               </w:rPr>
               <w:t>Initial Run</w:t>
@@ -861,12 +862,16 @@
               <w:spacing w:after="0" w:line="240" w:lineRule="auto"/>
               <w:rPr>
                 <w:rFonts w:ascii="Calibri" w:eastAsia="Times New Roman" w:hAnsi="Calibri" w:cs="Calibri"/>
-                <w:color w:val="000000"/>
-              </w:rPr>
-            </w:pPr>
-            <w:r>
-              <w:rPr>
-                <w:rFonts w:ascii="Calibri" w:eastAsia="Times New Roman" w:hAnsi="Calibri" w:cs="Calibri"/>
+                <w:b/>
+                <w:bCs/>
+                <w:color w:val="000000"/>
+              </w:rPr>
+            </w:pPr>
+            <w:r>
+              <w:rPr>
+                <w:rFonts w:ascii="Calibri" w:eastAsia="Times New Roman" w:hAnsi="Calibri" w:cs="Calibri"/>
+                <w:b/>
+                <w:bCs/>
                 <w:color w:val="000000"/>
               </w:rPr>
               <w:t>After 50 iterations</w:t>
@@ -1093,12 +1098,16 @@
               <w:spacing w:after="0" w:line="240" w:lineRule="auto"/>
               <w:rPr>
                 <w:rFonts w:ascii="Calibri" w:eastAsia="Times New Roman" w:hAnsi="Calibri" w:cs="Calibri"/>
-                <w:color w:val="000000"/>
-              </w:rPr>
-            </w:pPr>
-            <w:r>
-              <w:rPr>
-                <w:rFonts w:ascii="Calibri" w:eastAsia="Times New Roman" w:hAnsi="Calibri" w:cs="Calibri"/>
+                <w:b/>
+                <w:bCs/>
+                <w:color w:val="000000"/>
+              </w:rPr>
+            </w:pPr>
+            <w:r>
+              <w:rPr>
+                <w:rFonts w:ascii="Calibri" w:eastAsia="Times New Roman" w:hAnsi="Calibri" w:cs="Calibri"/>
+                <w:b/>
+                <w:bCs/>
                 <w:color w:val="000000"/>
               </w:rPr>
               <w:t>After 100 iterations</w:t>
@@ -1325,12 +1334,16 @@
               <w:spacing w:after="0" w:line="240" w:lineRule="auto"/>
               <w:rPr>
                 <w:rFonts w:ascii="Calibri" w:eastAsia="Times New Roman" w:hAnsi="Calibri" w:cs="Calibri"/>
-                <w:color w:val="000000"/>
-              </w:rPr>
-            </w:pPr>
-            <w:r>
-              <w:rPr>
-                <w:rFonts w:ascii="Calibri" w:eastAsia="Times New Roman" w:hAnsi="Calibri" w:cs="Calibri"/>
+                <w:b/>
+                <w:bCs/>
+                <w:color w:val="000000"/>
+              </w:rPr>
+            </w:pPr>
+            <w:r>
+              <w:rPr>
+                <w:rFonts w:ascii="Calibri" w:eastAsia="Times New Roman" w:hAnsi="Calibri" w:cs="Calibri"/>
+                <w:b/>
+                <w:bCs/>
                 <w:color w:val="000000"/>
               </w:rPr>
               <w:t>After 200 iterations</w:t>
@@ -1557,12 +1570,16 @@
               <w:spacing w:after="0" w:line="240" w:lineRule="auto"/>
               <w:rPr>
                 <w:rFonts w:ascii="Calibri" w:eastAsia="Times New Roman" w:hAnsi="Calibri" w:cs="Calibri"/>
-                <w:color w:val="000000"/>
-              </w:rPr>
-            </w:pPr>
-            <w:r>
-              <w:rPr>
-                <w:rFonts w:ascii="Calibri" w:eastAsia="Times New Roman" w:hAnsi="Calibri" w:cs="Calibri"/>
+                <w:b/>
+                <w:bCs/>
+                <w:color w:val="000000"/>
+              </w:rPr>
+            </w:pPr>
+            <w:r>
+              <w:rPr>
+                <w:rFonts w:ascii="Calibri" w:eastAsia="Times New Roman" w:hAnsi="Calibri" w:cs="Calibri"/>
+                <w:b/>
+                <w:bCs/>
                 <w:color w:val="000000"/>
               </w:rPr>
               <w:t>After 500 iterations</w:t>
@@ -1789,12 +1806,16 @@
               <w:spacing w:after="0" w:line="240" w:lineRule="auto"/>
               <w:rPr>
                 <w:rFonts w:ascii="Calibri" w:eastAsia="Times New Roman" w:hAnsi="Calibri" w:cs="Calibri"/>
-                <w:color w:val="000000"/>
-              </w:rPr>
-            </w:pPr>
-            <w:r>
-              <w:rPr>
-                <w:rFonts w:ascii="Calibri" w:eastAsia="Times New Roman" w:hAnsi="Calibri" w:cs="Calibri"/>
+                <w:b/>
+                <w:bCs/>
+                <w:color w:val="000000"/>
+              </w:rPr>
+            </w:pPr>
+            <w:r>
+              <w:rPr>
+                <w:rFonts w:ascii="Calibri" w:eastAsia="Times New Roman" w:hAnsi="Calibri" w:cs="Calibri"/>
+                <w:b/>
+                <w:bCs/>
                 <w:color w:val="000000"/>
               </w:rPr>
               <w:t>After 1000 iterations</w:t>
@@ -2021,12 +2042,16 @@
               <w:spacing w:after="0" w:line="240" w:lineRule="auto"/>
               <w:rPr>
                 <w:rFonts w:ascii="Calibri" w:eastAsia="Times New Roman" w:hAnsi="Calibri" w:cs="Calibri"/>
-                <w:color w:val="000000"/>
-              </w:rPr>
-            </w:pPr>
-            <w:r>
-              <w:rPr>
-                <w:rFonts w:ascii="Calibri" w:eastAsia="Times New Roman" w:hAnsi="Calibri" w:cs="Calibri"/>
+                <w:b/>
+                <w:bCs/>
+                <w:color w:val="000000"/>
+              </w:rPr>
+            </w:pPr>
+            <w:r>
+              <w:rPr>
+                <w:rFonts w:ascii="Calibri" w:eastAsia="Times New Roman" w:hAnsi="Calibri" w:cs="Calibri"/>
+                <w:b/>
+                <w:bCs/>
                 <w:color w:val="000000"/>
               </w:rPr>
               <w:t>After 2000 iterations</w:t>
@@ -2253,12 +2278,16 @@
               <w:spacing w:after="0" w:line="240" w:lineRule="auto"/>
               <w:rPr>
                 <w:rFonts w:ascii="Calibri" w:eastAsia="Times New Roman" w:hAnsi="Calibri" w:cs="Calibri"/>
-                <w:color w:val="000000"/>
-              </w:rPr>
-            </w:pPr>
-            <w:r>
-              <w:rPr>
-                <w:rFonts w:ascii="Calibri" w:eastAsia="Times New Roman" w:hAnsi="Calibri" w:cs="Calibri"/>
+                <w:b/>
+                <w:bCs/>
+                <w:color w:val="000000"/>
+              </w:rPr>
+            </w:pPr>
+            <w:r>
+              <w:rPr>
+                <w:rFonts w:ascii="Calibri" w:eastAsia="Times New Roman" w:hAnsi="Calibri" w:cs="Calibri"/>
+                <w:b/>
+                <w:bCs/>
                 <w:color w:val="000000"/>
               </w:rPr>
               <w:t>After 5000 iterations</w:t>
@@ -2485,12 +2514,16 @@
               <w:spacing w:after="0" w:line="240" w:lineRule="auto"/>
               <w:rPr>
                 <w:rFonts w:ascii="Calibri" w:eastAsia="Times New Roman" w:hAnsi="Calibri" w:cs="Calibri"/>
-                <w:color w:val="000000"/>
-              </w:rPr>
-            </w:pPr>
-            <w:r>
-              <w:rPr>
-                <w:rFonts w:ascii="Calibri" w:eastAsia="Times New Roman" w:hAnsi="Calibri" w:cs="Calibri"/>
+                <w:b/>
+                <w:bCs/>
+                <w:color w:val="000000"/>
+              </w:rPr>
+            </w:pPr>
+            <w:r>
+              <w:rPr>
+                <w:rFonts w:ascii="Calibri" w:eastAsia="Times New Roman" w:hAnsi="Calibri" w:cs="Calibri"/>
+                <w:b/>
+                <w:bCs/>
                 <w:color w:val="000000"/>
               </w:rPr>
               <w:t>After 10000 iterations</w:t>
@@ -2748,12 +2781,16 @@
               <w:jc w:val="center"/>
               <w:rPr>
                 <w:rFonts w:ascii="Calibri" w:eastAsia="Times New Roman" w:hAnsi="Calibri" w:cs="Calibri"/>
-                <w:color w:val="000000"/>
-              </w:rPr>
-            </w:pPr>
-            <w:r>
-              <w:rPr>
-                <w:rFonts w:ascii="Calibri" w:eastAsia="Times New Roman" w:hAnsi="Calibri" w:cs="Calibri"/>
+                <w:b/>
+                <w:bCs/>
+                <w:color w:val="000000"/>
+              </w:rPr>
+            </w:pPr>
+            <w:r>
+              <w:rPr>
+                <w:rFonts w:ascii="Calibri" w:eastAsia="Times New Roman" w:hAnsi="Calibri" w:cs="Calibri"/>
+                <w:b/>
+                <w:bCs/>
                 <w:color w:val="000000"/>
               </w:rPr>
               <w:t>Linear SVC</w:t>
@@ -2812,12 +2849,16 @@
               <w:jc w:val="center"/>
               <w:rPr>
                 <w:rFonts w:ascii="Calibri" w:eastAsia="Times New Roman" w:hAnsi="Calibri" w:cs="Calibri"/>
-                <w:color w:val="000000"/>
-              </w:rPr>
-            </w:pPr>
-            <w:r>
-              <w:rPr>
-                <w:rFonts w:ascii="Calibri" w:eastAsia="Times New Roman" w:hAnsi="Calibri" w:cs="Calibri"/>
+                <w:b/>
+                <w:bCs/>
+                <w:color w:val="000000"/>
+              </w:rPr>
+            </w:pPr>
+            <w:r>
+              <w:rPr>
+                <w:rFonts w:ascii="Calibri" w:eastAsia="Times New Roman" w:hAnsi="Calibri" w:cs="Calibri"/>
+                <w:b/>
+                <w:bCs/>
                 <w:color w:val="000000"/>
               </w:rPr>
               <w:t>Training Set</w:t>
@@ -2845,12 +2886,16 @@
               <w:jc w:val="center"/>
               <w:rPr>
                 <w:rFonts w:ascii="Calibri" w:eastAsia="Times New Roman" w:hAnsi="Calibri" w:cs="Calibri"/>
-                <w:color w:val="000000"/>
-              </w:rPr>
-            </w:pPr>
-            <w:r>
-              <w:rPr>
-                <w:rFonts w:ascii="Calibri" w:eastAsia="Times New Roman" w:hAnsi="Calibri" w:cs="Calibri"/>
+                <w:b/>
+                <w:bCs/>
+                <w:color w:val="000000"/>
+              </w:rPr>
+            </w:pPr>
+            <w:r>
+              <w:rPr>
+                <w:rFonts w:ascii="Calibri" w:eastAsia="Times New Roman" w:hAnsi="Calibri" w:cs="Calibri"/>
+                <w:b/>
+                <w:bCs/>
                 <w:color w:val="000000"/>
               </w:rPr>
               <w:t>Test Set</w:t>
@@ -3101,12 +3146,16 @@
               <w:spacing w:after="0" w:line="240" w:lineRule="auto"/>
               <w:rPr>
                 <w:rFonts w:ascii="Calibri" w:eastAsia="Times New Roman" w:hAnsi="Calibri" w:cs="Calibri"/>
-                <w:color w:val="000000"/>
-              </w:rPr>
-            </w:pPr>
-            <w:r>
-              <w:rPr>
-                <w:rFonts w:ascii="Calibri" w:eastAsia="Times New Roman" w:hAnsi="Calibri" w:cs="Calibri"/>
+                <w:b/>
+                <w:bCs/>
+                <w:color w:val="000000"/>
+              </w:rPr>
+            </w:pPr>
+            <w:r>
+              <w:rPr>
+                <w:rFonts w:ascii="Calibri" w:eastAsia="Times New Roman" w:hAnsi="Calibri" w:cs="Calibri"/>
+                <w:b/>
+                <w:bCs/>
                 <w:color w:val="000000"/>
               </w:rPr>
               <w:t>Initial Run</w:t>
@@ -3334,22 +3383,19 @@
               <w:spacing w:after="0" w:line="240" w:lineRule="auto"/>
               <w:rPr>
                 <w:rFonts w:ascii="Calibri" w:eastAsia="Times New Roman" w:hAnsi="Calibri" w:cs="Calibri"/>
-                <w:color w:val="000000"/>
-              </w:rPr>
-            </w:pPr>
-            <w:r>
-              <w:rPr>
-                <w:rFonts w:ascii="Calibri" w:eastAsia="Times New Roman" w:hAnsi="Calibri" w:cs="Calibri"/>
-                <w:color w:val="000000"/>
-              </w:rPr>
-              <w:t xml:space="preserve">After 50 </w:t>
-            </w:r>
-            <w:r>
-              <w:rPr>
-                <w:rFonts w:ascii="Calibri" w:eastAsia="Times New Roman" w:hAnsi="Calibri" w:cs="Calibri"/>
-                <w:color w:val="000000"/>
-              </w:rPr>
-              <w:t>FBA iterations</w:t>
+                <w:b/>
+                <w:bCs/>
+                <w:color w:val="000000"/>
+              </w:rPr>
+            </w:pPr>
+            <w:r>
+              <w:rPr>
+                <w:rFonts w:ascii="Calibri" w:eastAsia="Times New Roman" w:hAnsi="Calibri" w:cs="Calibri"/>
+                <w:b/>
+                <w:bCs/>
+                <w:color w:val="000000"/>
+              </w:rPr>
+              <w:t>After 50 FBA iterations</w:t>
             </w:r>
           </w:p>
         </w:tc>
@@ -3574,22 +3620,19 @@
               <w:spacing w:after="0" w:line="240" w:lineRule="auto"/>
               <w:rPr>
                 <w:rFonts w:ascii="Calibri" w:eastAsia="Times New Roman" w:hAnsi="Calibri" w:cs="Calibri"/>
-                <w:color w:val="000000"/>
-              </w:rPr>
-            </w:pPr>
-            <w:r>
-              <w:rPr>
-                <w:rFonts w:ascii="Calibri" w:eastAsia="Times New Roman" w:hAnsi="Calibri" w:cs="Calibri"/>
-                <w:color w:val="000000"/>
-              </w:rPr>
-              <w:t xml:space="preserve">After 100 </w:t>
-            </w:r>
-            <w:r>
-              <w:rPr>
-                <w:rFonts w:ascii="Calibri" w:eastAsia="Times New Roman" w:hAnsi="Calibri" w:cs="Calibri"/>
-                <w:color w:val="000000"/>
-              </w:rPr>
-              <w:t>FBA iterations</w:t>
+                <w:b/>
+                <w:bCs/>
+                <w:color w:val="000000"/>
+              </w:rPr>
+            </w:pPr>
+            <w:r>
+              <w:rPr>
+                <w:rFonts w:ascii="Calibri" w:eastAsia="Times New Roman" w:hAnsi="Calibri" w:cs="Calibri"/>
+                <w:b/>
+                <w:bCs/>
+                <w:color w:val="000000"/>
+              </w:rPr>
+              <w:t>After 100 FBA iterations</w:t>
             </w:r>
           </w:p>
         </w:tc>
@@ -3814,22 +3857,19 @@
               <w:spacing w:after="0" w:line="240" w:lineRule="auto"/>
               <w:rPr>
                 <w:rFonts w:ascii="Calibri" w:eastAsia="Times New Roman" w:hAnsi="Calibri" w:cs="Calibri"/>
-                <w:color w:val="000000"/>
-              </w:rPr>
-            </w:pPr>
-            <w:r>
-              <w:rPr>
-                <w:rFonts w:ascii="Calibri" w:eastAsia="Times New Roman" w:hAnsi="Calibri" w:cs="Calibri"/>
-                <w:color w:val="000000"/>
-              </w:rPr>
-              <w:t xml:space="preserve">After 200 </w:t>
-            </w:r>
-            <w:r>
-              <w:rPr>
-                <w:rFonts w:ascii="Calibri" w:eastAsia="Times New Roman" w:hAnsi="Calibri" w:cs="Calibri"/>
-                <w:color w:val="000000"/>
-              </w:rPr>
-              <w:t>FBA iterations</w:t>
+                <w:b/>
+                <w:bCs/>
+                <w:color w:val="000000"/>
+              </w:rPr>
+            </w:pPr>
+            <w:r>
+              <w:rPr>
+                <w:rFonts w:ascii="Calibri" w:eastAsia="Times New Roman" w:hAnsi="Calibri" w:cs="Calibri"/>
+                <w:b/>
+                <w:bCs/>
+                <w:color w:val="000000"/>
+              </w:rPr>
+              <w:t>After 200 FBA iterations</w:t>
             </w:r>
           </w:p>
         </w:tc>
@@ -4054,22 +4094,19 @@
               <w:spacing w:after="0" w:line="240" w:lineRule="auto"/>
               <w:rPr>
                 <w:rFonts w:ascii="Calibri" w:eastAsia="Times New Roman" w:hAnsi="Calibri" w:cs="Calibri"/>
-                <w:color w:val="000000"/>
-              </w:rPr>
-            </w:pPr>
-            <w:r>
-              <w:rPr>
-                <w:rFonts w:ascii="Calibri" w:eastAsia="Times New Roman" w:hAnsi="Calibri" w:cs="Calibri"/>
-                <w:color w:val="000000"/>
-              </w:rPr>
-              <w:t xml:space="preserve">After 500 </w:t>
-            </w:r>
-            <w:r>
-              <w:rPr>
-                <w:rFonts w:ascii="Calibri" w:eastAsia="Times New Roman" w:hAnsi="Calibri" w:cs="Calibri"/>
-                <w:color w:val="000000"/>
-              </w:rPr>
-              <w:t>FBA iterations</w:t>
+                <w:b/>
+                <w:bCs/>
+                <w:color w:val="000000"/>
+              </w:rPr>
+            </w:pPr>
+            <w:r>
+              <w:rPr>
+                <w:rFonts w:ascii="Calibri" w:eastAsia="Times New Roman" w:hAnsi="Calibri" w:cs="Calibri"/>
+                <w:b/>
+                <w:bCs/>
+                <w:color w:val="000000"/>
+              </w:rPr>
+              <w:t>After 500 FBA iterations</w:t>
             </w:r>
           </w:p>
         </w:tc>
@@ -4312,6 +4349,7 @@
                 <w:color w:val="000000"/>
               </w:rPr>
             </w:pPr>
+            <w:bookmarkStart w:id="0" w:name="_GoBack" w:colFirst="1" w:colLast="2"/>
           </w:p>
         </w:tc>
         <w:tc>
@@ -4335,12 +4373,16 @@
               <w:jc w:val="center"/>
               <w:rPr>
                 <w:rFonts w:ascii="Calibri" w:eastAsia="Times New Roman" w:hAnsi="Calibri" w:cs="Calibri"/>
-                <w:color w:val="000000"/>
-              </w:rPr>
-            </w:pPr>
-            <w:r>
-              <w:rPr>
-                <w:rFonts w:ascii="Calibri" w:eastAsia="Times New Roman" w:hAnsi="Calibri" w:cs="Calibri"/>
+                <w:b/>
+                <w:bCs/>
+                <w:color w:val="000000"/>
+              </w:rPr>
+            </w:pPr>
+            <w:r>
+              <w:rPr>
+                <w:rFonts w:ascii="Calibri" w:eastAsia="Times New Roman" w:hAnsi="Calibri" w:cs="Calibri"/>
+                <w:b/>
+                <w:bCs/>
                 <w:color w:val="000000"/>
               </w:rPr>
               <w:t>Neural Network</w:t>
@@ -4396,12 +4438,16 @@
               <w:jc w:val="center"/>
               <w:rPr>
                 <w:rFonts w:ascii="Calibri" w:eastAsia="Times New Roman" w:hAnsi="Calibri" w:cs="Calibri"/>
-                <w:color w:val="000000"/>
-              </w:rPr>
-            </w:pPr>
-            <w:r>
-              <w:rPr>
-                <w:rFonts w:ascii="Calibri" w:eastAsia="Times New Roman" w:hAnsi="Calibri" w:cs="Calibri"/>
+                <w:b/>
+                <w:bCs/>
+                <w:color w:val="000000"/>
+              </w:rPr>
+            </w:pPr>
+            <w:r>
+              <w:rPr>
+                <w:rFonts w:ascii="Calibri" w:eastAsia="Times New Roman" w:hAnsi="Calibri" w:cs="Calibri"/>
+                <w:b/>
+                <w:bCs/>
                 <w:color w:val="000000"/>
               </w:rPr>
               <w:t>Training Set</w:t>
@@ -4429,12 +4475,16 @@
               <w:jc w:val="center"/>
               <w:rPr>
                 <w:rFonts w:ascii="Calibri" w:eastAsia="Times New Roman" w:hAnsi="Calibri" w:cs="Calibri"/>
-                <w:color w:val="000000"/>
-              </w:rPr>
-            </w:pPr>
-            <w:r>
-              <w:rPr>
-                <w:rFonts w:ascii="Calibri" w:eastAsia="Times New Roman" w:hAnsi="Calibri" w:cs="Calibri"/>
+                <w:b/>
+                <w:bCs/>
+                <w:color w:val="000000"/>
+              </w:rPr>
+            </w:pPr>
+            <w:r>
+              <w:rPr>
+                <w:rFonts w:ascii="Calibri" w:eastAsia="Times New Roman" w:hAnsi="Calibri" w:cs="Calibri"/>
+                <w:b/>
+                <w:bCs/>
                 <w:color w:val="000000"/>
               </w:rPr>
               <w:t>Test Set</w:t>
@@ -4442,6 +4492,7 @@
           </w:p>
         </w:tc>
       </w:tr>
+      <w:bookmarkEnd w:id="0"/>
       <w:tr>
         <w:trPr>
           <w:trHeight w:val="615"/>
@@ -4677,12 +4728,16 @@
               <w:spacing w:after="0" w:line="240" w:lineRule="auto"/>
               <w:rPr>
                 <w:rFonts w:ascii="Calibri" w:eastAsia="Times New Roman" w:hAnsi="Calibri" w:cs="Calibri"/>
-                <w:color w:val="000000"/>
-              </w:rPr>
-            </w:pPr>
-            <w:r>
-              <w:rPr>
-                <w:rFonts w:ascii="Calibri" w:eastAsia="Times New Roman" w:hAnsi="Calibri" w:cs="Calibri"/>
+                <w:b/>
+                <w:bCs/>
+                <w:color w:val="000000"/>
+              </w:rPr>
+            </w:pPr>
+            <w:r>
+              <w:rPr>
+                <w:rFonts w:ascii="Calibri" w:eastAsia="Times New Roman" w:hAnsi="Calibri" w:cs="Calibri"/>
+                <w:b/>
+                <w:bCs/>
                 <w:color w:val="000000"/>
               </w:rPr>
               <w:t>Initial Run</w:t>
@@ -4905,22 +4960,19 @@
               <w:spacing w:after="0" w:line="240" w:lineRule="auto"/>
               <w:rPr>
                 <w:rFonts w:ascii="Calibri" w:eastAsia="Times New Roman" w:hAnsi="Calibri" w:cs="Calibri"/>
-                <w:color w:val="000000"/>
-              </w:rPr>
-            </w:pPr>
-            <w:r>
-              <w:rPr>
-                <w:rFonts w:ascii="Calibri" w:eastAsia="Times New Roman" w:hAnsi="Calibri" w:cs="Calibri"/>
-                <w:color w:val="000000"/>
-              </w:rPr>
-              <w:t xml:space="preserve">After 50 </w:t>
-            </w:r>
-            <w:r>
-              <w:rPr>
-                <w:rFonts w:ascii="Calibri" w:eastAsia="Times New Roman" w:hAnsi="Calibri" w:cs="Calibri"/>
-                <w:color w:val="000000"/>
-              </w:rPr>
-              <w:t>FBA iterations</w:t>
+                <w:b/>
+                <w:bCs/>
+                <w:color w:val="000000"/>
+              </w:rPr>
+            </w:pPr>
+            <w:r>
+              <w:rPr>
+                <w:rFonts w:ascii="Calibri" w:eastAsia="Times New Roman" w:hAnsi="Calibri" w:cs="Calibri"/>
+                <w:b/>
+                <w:bCs/>
+                <w:color w:val="000000"/>
+              </w:rPr>
+              <w:t>After 50 FBA iterations</w:t>
             </w:r>
           </w:p>
         </w:tc>
@@ -5140,22 +5192,19 @@
               <w:spacing w:after="0" w:line="240" w:lineRule="auto"/>
               <w:rPr>
                 <w:rFonts w:ascii="Calibri" w:eastAsia="Times New Roman" w:hAnsi="Calibri" w:cs="Calibri"/>
-                <w:color w:val="000000"/>
-              </w:rPr>
-            </w:pPr>
-            <w:r>
-              <w:rPr>
-                <w:rFonts w:ascii="Calibri" w:eastAsia="Times New Roman" w:hAnsi="Calibri" w:cs="Calibri"/>
-                <w:color w:val="000000"/>
-              </w:rPr>
-              <w:t xml:space="preserve">After 100 </w:t>
-            </w:r>
-            <w:r>
-              <w:rPr>
-                <w:rFonts w:ascii="Calibri" w:eastAsia="Times New Roman" w:hAnsi="Calibri" w:cs="Calibri"/>
-                <w:color w:val="000000"/>
-              </w:rPr>
-              <w:t>FBA iterations</w:t>
+                <w:b/>
+                <w:bCs/>
+                <w:color w:val="000000"/>
+              </w:rPr>
+            </w:pPr>
+            <w:r>
+              <w:rPr>
+                <w:rFonts w:ascii="Calibri" w:eastAsia="Times New Roman" w:hAnsi="Calibri" w:cs="Calibri"/>
+                <w:b/>
+                <w:bCs/>
+                <w:color w:val="000000"/>
+              </w:rPr>
+              <w:t>After 100 FBA iterations</w:t>
             </w:r>
           </w:p>
         </w:tc>
@@ -5375,22 +5424,19 @@
               <w:spacing w:after="0" w:line="240" w:lineRule="auto"/>
               <w:rPr>
                 <w:rFonts w:ascii="Calibri" w:eastAsia="Times New Roman" w:hAnsi="Calibri" w:cs="Calibri"/>
-                <w:color w:val="000000"/>
-              </w:rPr>
-            </w:pPr>
-            <w:r>
-              <w:rPr>
-                <w:rFonts w:ascii="Calibri" w:eastAsia="Times New Roman" w:hAnsi="Calibri" w:cs="Calibri"/>
-                <w:color w:val="000000"/>
-              </w:rPr>
-              <w:t xml:space="preserve">After 200 </w:t>
-            </w:r>
-            <w:r>
-              <w:rPr>
-                <w:rFonts w:ascii="Calibri" w:eastAsia="Times New Roman" w:hAnsi="Calibri" w:cs="Calibri"/>
-                <w:color w:val="000000"/>
-              </w:rPr>
-              <w:t>FBA iterations</w:t>
+                <w:b/>
+                <w:bCs/>
+                <w:color w:val="000000"/>
+              </w:rPr>
+            </w:pPr>
+            <w:r>
+              <w:rPr>
+                <w:rFonts w:ascii="Calibri" w:eastAsia="Times New Roman" w:hAnsi="Calibri" w:cs="Calibri"/>
+                <w:b/>
+                <w:bCs/>
+                <w:color w:val="000000"/>
+              </w:rPr>
+              <w:t>After 200 FBA iterations</w:t>
             </w:r>
           </w:p>
         </w:tc>
@@ -5610,22 +5656,19 @@
               <w:spacing w:after="0" w:line="240" w:lineRule="auto"/>
               <w:rPr>
                 <w:rFonts w:ascii="Calibri" w:eastAsia="Times New Roman" w:hAnsi="Calibri" w:cs="Calibri"/>
-                <w:color w:val="000000"/>
-              </w:rPr>
-            </w:pPr>
-            <w:r>
-              <w:rPr>
-                <w:rFonts w:ascii="Calibri" w:eastAsia="Times New Roman" w:hAnsi="Calibri" w:cs="Calibri"/>
-                <w:color w:val="000000"/>
-              </w:rPr>
-              <w:t xml:space="preserve">After 500 </w:t>
-            </w:r>
-            <w:r>
-              <w:rPr>
-                <w:rFonts w:ascii="Calibri" w:eastAsia="Times New Roman" w:hAnsi="Calibri" w:cs="Calibri"/>
-                <w:color w:val="000000"/>
-              </w:rPr>
-              <w:t>FBA iterations</w:t>
+                <w:b/>
+                <w:bCs/>
+                <w:color w:val="000000"/>
+              </w:rPr>
+            </w:pPr>
+            <w:r>
+              <w:rPr>
+                <w:rFonts w:ascii="Calibri" w:eastAsia="Times New Roman" w:hAnsi="Calibri" w:cs="Calibri"/>
+                <w:b/>
+                <w:bCs/>
+                <w:color w:val="000000"/>
+              </w:rPr>
+              <w:t>After 500 FBA iterations</w:t>
             </w:r>
           </w:p>
         </w:tc>
@@ -5895,12 +5938,16 @@
               <w:jc w:val="center"/>
               <w:rPr>
                 <w:rFonts w:ascii="Calibri" w:eastAsia="Times New Roman" w:hAnsi="Calibri" w:cs="Calibri"/>
-                <w:color w:val="000000"/>
-              </w:rPr>
-            </w:pPr>
-            <w:r>
-              <w:rPr>
-                <w:rFonts w:ascii="Calibri" w:eastAsia="Times New Roman" w:hAnsi="Calibri" w:cs="Calibri"/>
+                <w:b/>
+                <w:bCs/>
+                <w:color w:val="000000"/>
+              </w:rPr>
+            </w:pPr>
+            <w:r>
+              <w:rPr>
+                <w:rFonts w:ascii="Calibri" w:eastAsia="Times New Roman" w:hAnsi="Calibri" w:cs="Calibri"/>
+                <w:b/>
+                <w:bCs/>
                 <w:color w:val="000000"/>
               </w:rPr>
               <w:t>Gaussian</w:t>
@@ -5956,12 +6003,16 @@
               <w:jc w:val="center"/>
               <w:rPr>
                 <w:rFonts w:ascii="Calibri" w:eastAsia="Times New Roman" w:hAnsi="Calibri" w:cs="Calibri"/>
-                <w:color w:val="000000"/>
-              </w:rPr>
-            </w:pPr>
-            <w:r>
-              <w:rPr>
-                <w:rFonts w:ascii="Calibri" w:eastAsia="Times New Roman" w:hAnsi="Calibri" w:cs="Calibri"/>
+                <w:b/>
+                <w:bCs/>
+                <w:color w:val="000000"/>
+              </w:rPr>
+            </w:pPr>
+            <w:r>
+              <w:rPr>
+                <w:rFonts w:ascii="Calibri" w:eastAsia="Times New Roman" w:hAnsi="Calibri" w:cs="Calibri"/>
+                <w:b/>
+                <w:bCs/>
                 <w:color w:val="000000"/>
               </w:rPr>
               <w:t>Training Set</w:t>
@@ -5989,12 +6040,16 @@
               <w:jc w:val="center"/>
               <w:rPr>
                 <w:rFonts w:ascii="Calibri" w:eastAsia="Times New Roman" w:hAnsi="Calibri" w:cs="Calibri"/>
-                <w:color w:val="000000"/>
-              </w:rPr>
-            </w:pPr>
-            <w:r>
-              <w:rPr>
-                <w:rFonts w:ascii="Calibri" w:eastAsia="Times New Roman" w:hAnsi="Calibri" w:cs="Calibri"/>
+                <w:b/>
+                <w:bCs/>
+                <w:color w:val="000000"/>
+              </w:rPr>
+            </w:pPr>
+            <w:r>
+              <w:rPr>
+                <w:rFonts w:ascii="Calibri" w:eastAsia="Times New Roman" w:hAnsi="Calibri" w:cs="Calibri"/>
+                <w:b/>
+                <w:bCs/>
                 <w:color w:val="000000"/>
               </w:rPr>
               <w:t>Test Set</w:t>
@@ -6237,12 +6292,16 @@
               <w:spacing w:after="0" w:line="240" w:lineRule="auto"/>
               <w:rPr>
                 <w:rFonts w:ascii="Calibri" w:eastAsia="Times New Roman" w:hAnsi="Calibri" w:cs="Calibri"/>
-                <w:color w:val="000000"/>
-              </w:rPr>
-            </w:pPr>
-            <w:r>
-              <w:rPr>
-                <w:rFonts w:ascii="Calibri" w:eastAsia="Times New Roman" w:hAnsi="Calibri" w:cs="Calibri"/>
+                <w:b/>
+                <w:bCs/>
+                <w:color w:val="000000"/>
+              </w:rPr>
+            </w:pPr>
+            <w:r>
+              <w:rPr>
+                <w:rFonts w:ascii="Calibri" w:eastAsia="Times New Roman" w:hAnsi="Calibri" w:cs="Calibri"/>
+                <w:b/>
+                <w:bCs/>
                 <w:color w:val="000000"/>
               </w:rPr>
               <w:t>Initial Run</w:t>
@@ -6465,12 +6524,16 @@
               <w:spacing w:after="0" w:line="240" w:lineRule="auto"/>
               <w:rPr>
                 <w:rFonts w:ascii="Calibri" w:eastAsia="Times New Roman" w:hAnsi="Calibri" w:cs="Calibri"/>
-                <w:color w:val="000000"/>
-              </w:rPr>
-            </w:pPr>
-            <w:r>
-              <w:rPr>
-                <w:rFonts w:ascii="Calibri" w:eastAsia="Times New Roman" w:hAnsi="Calibri" w:cs="Calibri"/>
+                <w:b/>
+                <w:bCs/>
+                <w:color w:val="000000"/>
+              </w:rPr>
+            </w:pPr>
+            <w:r>
+              <w:rPr>
+                <w:rFonts w:ascii="Calibri" w:eastAsia="Times New Roman" w:hAnsi="Calibri" w:cs="Calibri"/>
+                <w:b/>
+                <w:bCs/>
                 <w:color w:val="000000"/>
               </w:rPr>
               <w:t>After 50 FBA iterations</w:t>
@@ -6693,12 +6756,16 @@
               <w:spacing w:after="0" w:line="240" w:lineRule="auto"/>
               <w:rPr>
                 <w:rFonts w:ascii="Calibri" w:eastAsia="Times New Roman" w:hAnsi="Calibri" w:cs="Calibri"/>
-                <w:color w:val="000000"/>
-              </w:rPr>
-            </w:pPr>
-            <w:r>
-              <w:rPr>
-                <w:rFonts w:ascii="Calibri" w:eastAsia="Times New Roman" w:hAnsi="Calibri" w:cs="Calibri"/>
+                <w:b/>
+                <w:bCs/>
+                <w:color w:val="000000"/>
+              </w:rPr>
+            </w:pPr>
+            <w:r>
+              <w:rPr>
+                <w:rFonts w:ascii="Calibri" w:eastAsia="Times New Roman" w:hAnsi="Calibri" w:cs="Calibri"/>
+                <w:b/>
+                <w:bCs/>
                 <w:color w:val="000000"/>
               </w:rPr>
               <w:t>After 100 FBA iterations</w:t>
@@ -6921,12 +6988,16 @@
               <w:spacing w:after="0" w:line="240" w:lineRule="auto"/>
               <w:rPr>
                 <w:rFonts w:ascii="Calibri" w:eastAsia="Times New Roman" w:hAnsi="Calibri" w:cs="Calibri"/>
-                <w:color w:val="000000"/>
-              </w:rPr>
-            </w:pPr>
-            <w:r>
-              <w:rPr>
-                <w:rFonts w:ascii="Calibri" w:eastAsia="Times New Roman" w:hAnsi="Calibri" w:cs="Calibri"/>
+                <w:b/>
+                <w:bCs/>
+                <w:color w:val="000000"/>
+              </w:rPr>
+            </w:pPr>
+            <w:r>
+              <w:rPr>
+                <w:rFonts w:ascii="Calibri" w:eastAsia="Times New Roman" w:hAnsi="Calibri" w:cs="Calibri"/>
+                <w:b/>
+                <w:bCs/>
                 <w:color w:val="000000"/>
               </w:rPr>
               <w:t>After 200 FBA iterations</w:t>
@@ -7149,12 +7220,16 @@
               <w:spacing w:after="0" w:line="240" w:lineRule="auto"/>
               <w:rPr>
                 <w:rFonts w:ascii="Calibri" w:eastAsia="Times New Roman" w:hAnsi="Calibri" w:cs="Calibri"/>
-                <w:color w:val="000000"/>
-              </w:rPr>
-            </w:pPr>
-            <w:r>
-              <w:rPr>
-                <w:rFonts w:ascii="Calibri" w:eastAsia="Times New Roman" w:hAnsi="Calibri" w:cs="Calibri"/>
+                <w:b/>
+                <w:bCs/>
+                <w:color w:val="000000"/>
+              </w:rPr>
+            </w:pPr>
+            <w:r>
+              <w:rPr>
+                <w:rFonts w:ascii="Calibri" w:eastAsia="Times New Roman" w:hAnsi="Calibri" w:cs="Calibri"/>
+                <w:b/>
+                <w:bCs/>
                 <w:color w:val="000000"/>
               </w:rPr>
               <w:t>After 500 FBA iterations</w:t>
@@ -7421,12 +7496,16 @@
               <w:jc w:val="center"/>
               <w:rPr>
                 <w:rFonts w:ascii="Calibri" w:eastAsia="Times New Roman" w:hAnsi="Calibri" w:cs="Calibri"/>
-                <w:color w:val="000000"/>
-              </w:rPr>
-            </w:pPr>
-            <w:r>
-              <w:rPr>
-                <w:rFonts w:ascii="Calibri" w:eastAsia="Times New Roman" w:hAnsi="Calibri" w:cs="Calibri"/>
+                <w:b/>
+                <w:bCs/>
+                <w:color w:val="000000"/>
+              </w:rPr>
+            </w:pPr>
+            <w:r>
+              <w:rPr>
+                <w:rFonts w:ascii="Calibri" w:eastAsia="Times New Roman" w:hAnsi="Calibri" w:cs="Calibri"/>
+                <w:b/>
+                <w:bCs/>
                 <w:color w:val="000000"/>
               </w:rPr>
               <w:t>KNN</w:t>
@@ -7482,12 +7561,16 @@
               <w:jc w:val="center"/>
               <w:rPr>
                 <w:rFonts w:ascii="Calibri" w:eastAsia="Times New Roman" w:hAnsi="Calibri" w:cs="Calibri"/>
-                <w:color w:val="000000"/>
-              </w:rPr>
-            </w:pPr>
-            <w:r>
-              <w:rPr>
-                <w:rFonts w:ascii="Calibri" w:eastAsia="Times New Roman" w:hAnsi="Calibri" w:cs="Calibri"/>
+                <w:b/>
+                <w:bCs/>
+                <w:color w:val="000000"/>
+              </w:rPr>
+            </w:pPr>
+            <w:r>
+              <w:rPr>
+                <w:rFonts w:ascii="Calibri" w:eastAsia="Times New Roman" w:hAnsi="Calibri" w:cs="Calibri"/>
+                <w:b/>
+                <w:bCs/>
                 <w:color w:val="000000"/>
               </w:rPr>
               <w:t>Training Set</w:t>
@@ -7515,12 +7598,16 @@
               <w:jc w:val="center"/>
               <w:rPr>
                 <w:rFonts w:ascii="Calibri" w:eastAsia="Times New Roman" w:hAnsi="Calibri" w:cs="Calibri"/>
-                <w:color w:val="000000"/>
-              </w:rPr>
-            </w:pPr>
-            <w:r>
-              <w:rPr>
-                <w:rFonts w:ascii="Calibri" w:eastAsia="Times New Roman" w:hAnsi="Calibri" w:cs="Calibri"/>
+                <w:b/>
+                <w:bCs/>
+                <w:color w:val="000000"/>
+              </w:rPr>
+            </w:pPr>
+            <w:r>
+              <w:rPr>
+                <w:rFonts w:ascii="Calibri" w:eastAsia="Times New Roman" w:hAnsi="Calibri" w:cs="Calibri"/>
+                <w:b/>
+                <w:bCs/>
                 <w:color w:val="000000"/>
               </w:rPr>
               <w:t>Test Set</w:t>
@@ -7763,12 +7850,16 @@
               <w:spacing w:after="0" w:line="240" w:lineRule="auto"/>
               <w:rPr>
                 <w:rFonts w:ascii="Calibri" w:eastAsia="Times New Roman" w:hAnsi="Calibri" w:cs="Calibri"/>
-                <w:color w:val="000000"/>
-              </w:rPr>
-            </w:pPr>
-            <w:r>
-              <w:rPr>
-                <w:rFonts w:ascii="Calibri" w:eastAsia="Times New Roman" w:hAnsi="Calibri" w:cs="Calibri"/>
+                <w:b/>
+                <w:bCs/>
+                <w:color w:val="000000"/>
+              </w:rPr>
+            </w:pPr>
+            <w:r>
+              <w:rPr>
+                <w:rFonts w:ascii="Calibri" w:eastAsia="Times New Roman" w:hAnsi="Calibri" w:cs="Calibri"/>
+                <w:b/>
+                <w:bCs/>
                 <w:color w:val="000000"/>
               </w:rPr>
               <w:t>Initial Run</w:t>
@@ -7991,22 +8082,19 @@
               <w:spacing w:after="0" w:line="240" w:lineRule="auto"/>
               <w:rPr>
                 <w:rFonts w:ascii="Calibri" w:eastAsia="Times New Roman" w:hAnsi="Calibri" w:cs="Calibri"/>
-                <w:color w:val="000000"/>
-              </w:rPr>
-            </w:pPr>
-            <w:r>
-              <w:rPr>
-                <w:rFonts w:ascii="Calibri" w:eastAsia="Times New Roman" w:hAnsi="Calibri" w:cs="Calibri"/>
-                <w:color w:val="000000"/>
-              </w:rPr>
-              <w:t xml:space="preserve">After 50 </w:t>
-            </w:r>
-            <w:r>
-              <w:rPr>
-                <w:rFonts w:ascii="Calibri" w:eastAsia="Times New Roman" w:hAnsi="Calibri" w:cs="Calibri"/>
-                <w:color w:val="000000"/>
-              </w:rPr>
-              <w:t>FBA iterations</w:t>
+                <w:b/>
+                <w:bCs/>
+                <w:color w:val="000000"/>
+              </w:rPr>
+            </w:pPr>
+            <w:r>
+              <w:rPr>
+                <w:rFonts w:ascii="Calibri" w:eastAsia="Times New Roman" w:hAnsi="Calibri" w:cs="Calibri"/>
+                <w:b/>
+                <w:bCs/>
+                <w:color w:val="000000"/>
+              </w:rPr>
+              <w:t>After 50 FBA iterations</w:t>
             </w:r>
           </w:p>
         </w:tc>
@@ -8226,22 +8314,19 @@
               <w:spacing w:after="0" w:line="240" w:lineRule="auto"/>
               <w:rPr>
                 <w:rFonts w:ascii="Calibri" w:eastAsia="Times New Roman" w:hAnsi="Calibri" w:cs="Calibri"/>
-                <w:color w:val="000000"/>
-              </w:rPr>
-            </w:pPr>
-            <w:r>
-              <w:rPr>
-                <w:rFonts w:ascii="Calibri" w:eastAsia="Times New Roman" w:hAnsi="Calibri" w:cs="Calibri"/>
-                <w:color w:val="000000"/>
-              </w:rPr>
-              <w:t xml:space="preserve">After 100 </w:t>
-            </w:r>
-            <w:r>
-              <w:rPr>
-                <w:rFonts w:ascii="Calibri" w:eastAsia="Times New Roman" w:hAnsi="Calibri" w:cs="Calibri"/>
-                <w:color w:val="000000"/>
-              </w:rPr>
-              <w:t>FBA iterations</w:t>
+                <w:b/>
+                <w:bCs/>
+                <w:color w:val="000000"/>
+              </w:rPr>
+            </w:pPr>
+            <w:r>
+              <w:rPr>
+                <w:rFonts w:ascii="Calibri" w:eastAsia="Times New Roman" w:hAnsi="Calibri" w:cs="Calibri"/>
+                <w:b/>
+                <w:bCs/>
+                <w:color w:val="000000"/>
+              </w:rPr>
+              <w:t>After 100 FBA iterations</w:t>
             </w:r>
           </w:p>
         </w:tc>
@@ -8461,22 +8546,19 @@
               <w:spacing w:after="0" w:line="240" w:lineRule="auto"/>
               <w:rPr>
                 <w:rFonts w:ascii="Calibri" w:eastAsia="Times New Roman" w:hAnsi="Calibri" w:cs="Calibri"/>
-                <w:color w:val="000000"/>
-              </w:rPr>
-            </w:pPr>
-            <w:r>
-              <w:rPr>
-                <w:rFonts w:ascii="Calibri" w:eastAsia="Times New Roman" w:hAnsi="Calibri" w:cs="Calibri"/>
-                <w:color w:val="000000"/>
-              </w:rPr>
-              <w:t xml:space="preserve">After 200 </w:t>
-            </w:r>
-            <w:r>
-              <w:rPr>
-                <w:rFonts w:ascii="Calibri" w:eastAsia="Times New Roman" w:hAnsi="Calibri" w:cs="Calibri"/>
-                <w:color w:val="000000"/>
-              </w:rPr>
-              <w:t>FBA iterations</w:t>
+                <w:b/>
+                <w:bCs/>
+                <w:color w:val="000000"/>
+              </w:rPr>
+            </w:pPr>
+            <w:r>
+              <w:rPr>
+                <w:rFonts w:ascii="Calibri" w:eastAsia="Times New Roman" w:hAnsi="Calibri" w:cs="Calibri"/>
+                <w:b/>
+                <w:bCs/>
+                <w:color w:val="000000"/>
+              </w:rPr>
+              <w:t>After 200 FBA iterations</w:t>
             </w:r>
           </w:p>
         </w:tc>
@@ -8696,22 +8778,19 @@
               <w:spacing w:after="0" w:line="240" w:lineRule="auto"/>
               <w:rPr>
                 <w:rFonts w:ascii="Calibri" w:eastAsia="Times New Roman" w:hAnsi="Calibri" w:cs="Calibri"/>
-                <w:color w:val="000000"/>
-              </w:rPr>
-            </w:pPr>
-            <w:r>
-              <w:rPr>
-                <w:rFonts w:ascii="Calibri" w:eastAsia="Times New Roman" w:hAnsi="Calibri" w:cs="Calibri"/>
-                <w:color w:val="000000"/>
-              </w:rPr>
-              <w:t xml:space="preserve">After 500 </w:t>
-            </w:r>
-            <w:r>
-              <w:rPr>
-                <w:rFonts w:ascii="Calibri" w:eastAsia="Times New Roman" w:hAnsi="Calibri" w:cs="Calibri"/>
-                <w:color w:val="000000"/>
-              </w:rPr>
-              <w:t>FBA iterations</w:t>
+                <w:b/>
+                <w:bCs/>
+                <w:color w:val="000000"/>
+              </w:rPr>
+            </w:pPr>
+            <w:r>
+              <w:rPr>
+                <w:rFonts w:ascii="Calibri" w:eastAsia="Times New Roman" w:hAnsi="Calibri" w:cs="Calibri"/>
+                <w:b/>
+                <w:bCs/>
+                <w:color w:val="000000"/>
+              </w:rPr>
+              <w:t>After 500 FBA iterations</w:t>
             </w:r>
           </w:p>
         </w:tc>

</xml_diff>